<commit_message>
Chapter 6 tutorial, worksheet and solutions finished, some changes in program to connect to tutorials
</commit_message>
<xml_diff>
--- a/Documentation/VBugs/Chaper 6/Chapter 6 tutorial.docx
+++ b/Documentation/VBugs/Chaper 6/Chapter 6 tutorial.docx
@@ -1400,7 +1400,144 @@
         <w:t>Part 2</w:t>
       </w:r>
     </w:p>
+    <w:p>
+      <w:r>
+        <w:t xml:space="preserve">Once you have learned how to create subs, you can make our program much more readable by creating two new subs – ChangeVolume() which will be responsible for changing the volume up and down and DrawMouse() which will draw the target image instead of default mouse pointer. </w:t>
+      </w:r>
+    </w:p>
+    <w:p>
+      <w:r>
+        <w:t xml:space="preserve">To move code that is responsible for changing the volume, proceed the same steps as in part 1 for ControlMusic() sub. </w:t>
+      </w:r>
+      <w:r>
+        <w:t>As for DrawMouse() sub, you will need to add a</w:t>
+      </w:r>
+      <w:r>
+        <w:t xml:space="preserve">  mousePoint</w:t>
+      </w:r>
+      <w:r>
+        <w:t xml:space="preserve"> variable</w:t>
+      </w:r>
+      <w:r>
+        <w:t xml:space="preserve"> as Point2D </w:t>
+      </w:r>
+      <w:r>
+        <w:t xml:space="preserve">type. </w:t>
+      </w:r>
+    </w:p>
+    <w:p>
+      <w:pPr>
+        <w:rPr>
+          <w:i/>
+        </w:rPr>
+      </w:pPr>
+      <w:r>
+        <w:rPr>
+          <w:i/>
+        </w:rPr>
+        <w:t>Exercise 1: Making additional changes</w:t>
+      </w:r>
+    </w:p>
+    <w:p>
+      <w:r>
+        <w:rPr>
+          <w:noProof/>
+        </w:rPr>
+        <w:drawing>
+          <wp:inline distT="0" distB="0" distL="0" distR="0">
+            <wp:extent cx="276647" cy="253388"/>
+            <wp:effectExtent l="19050" t="0" r="9103" b="0"/>
+            <wp:docPr id="1" name="Picture 21" descr="cha 2 - worksheet.png"/>
+            <wp:cNvGraphicFramePr>
+              <a:graphicFrameLocks xmlns:a="http://schemas.openxmlformats.org/drawingml/2006/main" noChangeAspect="1"/>
+            </wp:cNvGraphicFramePr>
+            <a:graphic xmlns:a="http://schemas.openxmlformats.org/drawingml/2006/main">
+              <a:graphicData uri="http://schemas.openxmlformats.org/drawingml/2006/picture">
+                <pic:pic xmlns:pic="http://schemas.openxmlformats.org/drawingml/2006/picture">
+                  <pic:nvPicPr>
+                    <pic:cNvPr id="0" name="cha 2 - worksheet.png"/>
+                    <pic:cNvPicPr/>
+                  </pic:nvPicPr>
+                  <pic:blipFill>
+                    <a:blip r:embed="rId8" cstate="print"/>
+                    <a:stretch>
+                      <a:fillRect/>
+                    </a:stretch>
+                  </pic:blipFill>
+                  <pic:spPr>
+                    <a:xfrm>
+                      <a:off x="0" y="0"/>
+                      <a:ext cx="278340" cy="254939"/>
+                    </a:xfrm>
+                    <a:prstGeom prst="rect">
+                      <a:avLst/>
+                    </a:prstGeom>
+                  </pic:spPr>
+                </pic:pic>
+              </a:graphicData>
+            </a:graphic>
+          </wp:inline>
+        </w:drawing>
+      </w:r>
+      <w:r>
+        <w:t>Make the following changes in your program and write your solutions to the worksheet:</w:t>
+      </w:r>
+    </w:p>
+    <w:p>
+      <w:pPr>
+        <w:pStyle w:val="ListParagraph"/>
+        <w:numPr>
+          <w:ilvl w:val="0"/>
+          <w:numId w:val="31"/>
+        </w:numPr>
+      </w:pPr>
+      <w:r>
+        <w:t>Create a new Sub Procedure called ChangeVolume() which will add and lower the volume of the music. Put this sub before the Main() method and call it inside the Game Loop.</w:t>
+      </w:r>
+    </w:p>
+    <w:p>
+      <w:pPr>
+        <w:pStyle w:val="ListParagraph"/>
+        <w:numPr>
+          <w:ilvl w:val="0"/>
+          <w:numId w:val="31"/>
+        </w:numPr>
+      </w:pPr>
+      <w:r>
+        <w:t>Create a new Sub Procedure called DrawMouse() which will draw a target instead of the default mouse pointer. Call this sub inside the Game Loop.</w:t>
+      </w:r>
+    </w:p>
     <w:p/>
+    <w:p>
+      <w:r>
+        <w:rPr>
+          <w:b/>
+        </w:rPr>
+        <w:t>NOTE:</w:t>
+      </w:r>
+      <w:r>
+        <w:t xml:space="preserve"> Add additional </w:t>
+      </w:r>
+      <w:r>
+        <w:rPr>
+          <w:rFonts w:ascii="Courier New" w:hAnsi="Courier New" w:cs="Courier New"/>
+          <w:noProof/>
+          <w:szCs w:val="20"/>
+        </w:rPr>
+        <w:t>mousePoint = Input.GetMousePosition()</w:t>
+      </w:r>
+      <w:r>
+        <w:rPr>
+          <w:rFonts w:ascii="Courier New" w:hAnsi="Courier New" w:cs="Courier New"/>
+          <w:noProof/>
+          <w:szCs w:val="20"/>
+        </w:rPr>
+        <w:t xml:space="preserve"> </w:t>
+      </w:r>
+      <w:r>
+        <w:t xml:space="preserve">before the piece of code that is responsible for playing sound effect and animation when a bug was clicked. This is compulsory I order to see the animation working. </w:t>
+      </w:r>
+    </w:p>
     <w:sectPr>
       <w:headerReference w:type="even" r:id="rId9"/>
       <w:headerReference w:type="default" r:id="rId10"/>
@@ -1582,7 +1719,13 @@
       </w:tabs>
     </w:pPr>
     <w:r>
-      <w:t>Chapter 6                                                                                           Procedures in VB .NET</w:t>
+      <w:t xml:space="preserve">Chapter 6                                                                                         </w:t>
+    </w:r>
+    <w:r>
+      <w:t xml:space="preserve">      Methods</w:t>
+    </w:r>
+    <w:r>
+      <w:t xml:space="preserve"> in VB .NET</w:t>
     </w:r>
   </w:p>
 </w:hdr>
@@ -1779,6 +1922,95 @@
     </w:lvl>
   </w:abstractNum>
   <w:abstractNum w:abstractNumId="2">
+    <w:nsid w:val="12BF6CBE"/>
+    <w:multiLevelType w:val="hybridMultilevel"/>
+    <w:tmpl w:val="BBCABCBE"/>
+    <w:lvl w:ilvl="0" w:tplc="0409000F">
+      <w:start w:val="1"/>
+      <w:numFmt w:val="decimal"/>
+      <w:lvlText w:val="%1."/>
+      <w:lvlJc w:val="left"/>
+      <w:pPr>
+        <w:ind w:left="720" w:hanging="360"/>
+      </w:pPr>
+      <w:rPr>
+        <w:rFonts w:hint="default"/>
+      </w:rPr>
+    </w:lvl>
+    <w:lvl w:ilvl="1" w:tplc="04090019" w:tentative="1">
+      <w:start w:val="1"/>
+      <w:numFmt w:val="lowerLetter"/>
+      <w:lvlText w:val="%2."/>
+      <w:lvlJc w:val="left"/>
+      <w:pPr>
+        <w:ind w:left="1440" w:hanging="360"/>
+      </w:pPr>
+    </w:lvl>
+    <w:lvl w:ilvl="2" w:tplc="0409001B" w:tentative="1">
+      <w:start w:val="1"/>
+      <w:numFmt w:val="lowerRoman"/>
+      <w:lvlText w:val="%3."/>
+      <w:lvlJc w:val="right"/>
+      <w:pPr>
+        <w:ind w:left="2160" w:hanging="180"/>
+      </w:pPr>
+    </w:lvl>
+    <w:lvl w:ilvl="3" w:tplc="0409000F" w:tentative="1">
+      <w:start w:val="1"/>
+      <w:numFmt w:val="decimal"/>
+      <w:lvlText w:val="%4."/>
+      <w:lvlJc w:val="left"/>
+      <w:pPr>
+        <w:ind w:left="2880" w:hanging="360"/>
+      </w:pPr>
+    </w:lvl>
+    <w:lvl w:ilvl="4" w:tplc="04090019" w:tentative="1">
+      <w:start w:val="1"/>
+      <w:numFmt w:val="lowerLetter"/>
+      <w:lvlText w:val="%5."/>
+      <w:lvlJc w:val="left"/>
+      <w:pPr>
+        <w:ind w:left="3600" w:hanging="360"/>
+      </w:pPr>
+    </w:lvl>
+    <w:lvl w:ilvl="5" w:tplc="0409001B" w:tentative="1">
+      <w:start w:val="1"/>
+      <w:numFmt w:val="lowerRoman"/>
+      <w:lvlText w:val="%6."/>
+      <w:lvlJc w:val="right"/>
+      <w:pPr>
+        <w:ind w:left="4320" w:hanging="180"/>
+      </w:pPr>
+    </w:lvl>
+    <w:lvl w:ilvl="6" w:tplc="0409000F" w:tentative="1">
+      <w:start w:val="1"/>
+      <w:numFmt w:val="decimal"/>
+      <w:lvlText w:val="%7."/>
+      <w:lvlJc w:val="left"/>
+      <w:pPr>
+        <w:ind w:left="5040" w:hanging="360"/>
+      </w:pPr>
+    </w:lvl>
+    <w:lvl w:ilvl="7" w:tplc="04090019" w:tentative="1">
+      <w:start w:val="1"/>
+      <w:numFmt w:val="lowerLetter"/>
+      <w:lvlText w:val="%8."/>
+      <w:lvlJc w:val="left"/>
+      <w:pPr>
+        <w:ind w:left="5760" w:hanging="360"/>
+      </w:pPr>
+    </w:lvl>
+    <w:lvl w:ilvl="8" w:tplc="0409001B" w:tentative="1">
+      <w:start w:val="1"/>
+      <w:numFmt w:val="lowerRoman"/>
+      <w:lvlText w:val="%9."/>
+      <w:lvlJc w:val="right"/>
+      <w:pPr>
+        <w:ind w:left="6480" w:hanging="180"/>
+      </w:pPr>
+    </w:lvl>
+  </w:abstractNum>
+  <w:abstractNum w:abstractNumId="3">
     <w:nsid w:val="14983E41"/>
     <w:multiLevelType w:val="hybridMultilevel"/>
     <w:tmpl w:val="C2942A9A"/>
@@ -1867,7 +2099,7 @@
       </w:pPr>
     </w:lvl>
   </w:abstractNum>
-  <w:abstractNum w:abstractNumId="3">
+  <w:abstractNum w:abstractNumId="4">
     <w:nsid w:val="26BD5A34"/>
     <w:multiLevelType w:val="hybridMultilevel"/>
     <w:tmpl w:val="233E6FBA"/>
@@ -1956,7 +2188,7 @@
       </w:pPr>
     </w:lvl>
   </w:abstractNum>
-  <w:abstractNum w:abstractNumId="4">
+  <w:abstractNum w:abstractNumId="5">
     <w:nsid w:val="278A0392"/>
     <w:multiLevelType w:val="hybridMultilevel"/>
     <w:tmpl w:val="17127200"/>
@@ -2045,7 +2277,7 @@
       </w:pPr>
     </w:lvl>
   </w:abstractNum>
-  <w:abstractNum w:abstractNumId="5">
+  <w:abstractNum w:abstractNumId="6">
     <w:nsid w:val="2DE908AA"/>
     <w:multiLevelType w:val="hybridMultilevel"/>
     <w:tmpl w:val="4A285F14"/>
@@ -2134,7 +2366,7 @@
       </w:pPr>
     </w:lvl>
   </w:abstractNum>
-  <w:abstractNum w:abstractNumId="6">
+  <w:abstractNum w:abstractNumId="7">
     <w:nsid w:val="2E7743C4"/>
     <w:multiLevelType w:val="hybridMultilevel"/>
     <w:tmpl w:val="D354EDDE"/>
@@ -2223,7 +2455,7 @@
       </w:pPr>
     </w:lvl>
   </w:abstractNum>
-  <w:abstractNum w:abstractNumId="7">
+  <w:abstractNum w:abstractNumId="8">
     <w:nsid w:val="39F825C4"/>
     <w:multiLevelType w:val="hybridMultilevel"/>
     <w:tmpl w:val="1C263EDA"/>
@@ -2312,7 +2544,7 @@
       </w:pPr>
     </w:lvl>
   </w:abstractNum>
-  <w:abstractNum w:abstractNumId="8">
+  <w:abstractNum w:abstractNumId="9">
     <w:nsid w:val="3E2A20C8"/>
     <w:multiLevelType w:val="hybridMultilevel"/>
     <w:tmpl w:val="AD180B6E"/>
@@ -2401,7 +2633,7 @@
       </w:pPr>
     </w:lvl>
   </w:abstractNum>
-  <w:abstractNum w:abstractNumId="9">
+  <w:abstractNum w:abstractNumId="10">
     <w:nsid w:val="45743A76"/>
     <w:multiLevelType w:val="hybridMultilevel"/>
     <w:tmpl w:val="3B36D5A2"/>
@@ -2490,7 +2722,7 @@
       </w:pPr>
     </w:lvl>
   </w:abstractNum>
-  <w:abstractNum w:abstractNumId="10">
+  <w:abstractNum w:abstractNumId="11">
     <w:nsid w:val="4D951273"/>
     <w:multiLevelType w:val="hybridMultilevel"/>
     <w:tmpl w:val="E1B8043C"/>
@@ -2603,7 +2835,7 @@
       </w:rPr>
     </w:lvl>
   </w:abstractNum>
-  <w:abstractNum w:abstractNumId="11">
+  <w:abstractNum w:abstractNumId="12">
     <w:nsid w:val="51D05D76"/>
     <w:multiLevelType w:val="hybridMultilevel"/>
     <w:tmpl w:val="A95A7C6E"/>
@@ -2692,7 +2924,7 @@
       </w:pPr>
     </w:lvl>
   </w:abstractNum>
-  <w:abstractNum w:abstractNumId="12">
+  <w:abstractNum w:abstractNumId="13">
     <w:nsid w:val="567F7FF0"/>
     <w:multiLevelType w:val="hybridMultilevel"/>
     <w:tmpl w:val="65DADE86"/>
@@ -2781,7 +3013,7 @@
       </w:pPr>
     </w:lvl>
   </w:abstractNum>
-  <w:abstractNum w:abstractNumId="13">
+  <w:abstractNum w:abstractNumId="14">
     <w:nsid w:val="56C464CE"/>
     <w:multiLevelType w:val="hybridMultilevel"/>
     <w:tmpl w:val="22C66A02"/>
@@ -2894,7 +3126,7 @@
       </w:rPr>
     </w:lvl>
   </w:abstractNum>
-  <w:abstractNum w:abstractNumId="14">
+  <w:abstractNum w:abstractNumId="15">
     <w:nsid w:val="57DD0CF5"/>
     <w:multiLevelType w:val="hybridMultilevel"/>
     <w:tmpl w:val="6B34128C"/>
@@ -2983,7 +3215,7 @@
       </w:pPr>
     </w:lvl>
   </w:abstractNum>
-  <w:abstractNum w:abstractNumId="15">
+  <w:abstractNum w:abstractNumId="16">
     <w:nsid w:val="57F9388A"/>
     <w:multiLevelType w:val="hybridMultilevel"/>
     <w:tmpl w:val="92461078"/>
@@ -3072,7 +3304,7 @@
       </w:pPr>
     </w:lvl>
   </w:abstractNum>
-  <w:abstractNum w:abstractNumId="16">
+  <w:abstractNum w:abstractNumId="17">
     <w:nsid w:val="584C34D7"/>
     <w:multiLevelType w:val="hybridMultilevel"/>
     <w:tmpl w:val="4C62DB6C"/>
@@ -3161,7 +3393,7 @@
       </w:pPr>
     </w:lvl>
   </w:abstractNum>
-  <w:abstractNum w:abstractNumId="17">
+  <w:abstractNum w:abstractNumId="18">
     <w:nsid w:val="58725BB7"/>
     <w:multiLevelType w:val="hybridMultilevel"/>
     <w:tmpl w:val="AF5CF1EC"/>
@@ -3250,7 +3482,7 @@
       </w:pPr>
     </w:lvl>
   </w:abstractNum>
-  <w:abstractNum w:abstractNumId="18">
+  <w:abstractNum w:abstractNumId="19">
     <w:nsid w:val="5BF916A4"/>
     <w:multiLevelType w:val="hybridMultilevel"/>
     <w:tmpl w:val="D9B6DEA8"/>
@@ -3339,7 +3571,7 @@
       </w:pPr>
     </w:lvl>
   </w:abstractNum>
-  <w:abstractNum w:abstractNumId="19">
+  <w:abstractNum w:abstractNumId="20">
     <w:nsid w:val="5CEE6351"/>
     <w:multiLevelType w:val="hybridMultilevel"/>
     <w:tmpl w:val="ADCE6DC6"/>
@@ -3428,7 +3660,7 @@
       </w:pPr>
     </w:lvl>
   </w:abstractNum>
-  <w:abstractNum w:abstractNumId="20">
+  <w:abstractNum w:abstractNumId="21">
     <w:nsid w:val="62C453C0"/>
     <w:multiLevelType w:val="hybridMultilevel"/>
     <w:tmpl w:val="65DADE86"/>
@@ -3517,7 +3749,7 @@
       </w:pPr>
     </w:lvl>
   </w:abstractNum>
-  <w:abstractNum w:abstractNumId="21">
+  <w:abstractNum w:abstractNumId="22">
     <w:nsid w:val="65BE7996"/>
     <w:multiLevelType w:val="hybridMultilevel"/>
     <w:tmpl w:val="9850A5DC"/>
@@ -3606,7 +3838,7 @@
       </w:pPr>
     </w:lvl>
   </w:abstractNum>
-  <w:abstractNum w:abstractNumId="22">
+  <w:abstractNum w:abstractNumId="23">
     <w:nsid w:val="6DF1053F"/>
     <w:multiLevelType w:val="hybridMultilevel"/>
     <w:tmpl w:val="5080D0F6"/>
@@ -3695,7 +3927,7 @@
       </w:pPr>
     </w:lvl>
   </w:abstractNum>
-  <w:abstractNum w:abstractNumId="23">
+  <w:abstractNum w:abstractNumId="24">
     <w:nsid w:val="6EED3AD0"/>
     <w:multiLevelType w:val="hybridMultilevel"/>
     <w:tmpl w:val="9232106A"/>
@@ -3784,7 +4016,7 @@
       </w:pPr>
     </w:lvl>
   </w:abstractNum>
-  <w:abstractNum w:abstractNumId="24">
+  <w:abstractNum w:abstractNumId="25">
     <w:nsid w:val="711E5B83"/>
     <w:multiLevelType w:val="hybridMultilevel"/>
     <w:tmpl w:val="DE783906"/>
@@ -3897,7 +4129,7 @@
       </w:rPr>
     </w:lvl>
   </w:abstractNum>
-  <w:abstractNum w:abstractNumId="25">
+  <w:abstractNum w:abstractNumId="26">
     <w:nsid w:val="740116F7"/>
     <w:multiLevelType w:val="hybridMultilevel"/>
     <w:tmpl w:val="7BF83EA8"/>
@@ -3986,7 +4218,7 @@
       </w:pPr>
     </w:lvl>
   </w:abstractNum>
-  <w:abstractNum w:abstractNumId="26">
+  <w:abstractNum w:abstractNumId="27">
     <w:nsid w:val="763C3894"/>
     <w:multiLevelType w:val="hybridMultilevel"/>
     <w:tmpl w:val="297E3174"/>
@@ -4075,7 +4307,7 @@
       </w:pPr>
     </w:lvl>
   </w:abstractNum>
-  <w:abstractNum w:abstractNumId="27">
+  <w:abstractNum w:abstractNumId="28">
     <w:nsid w:val="76D63AF9"/>
     <w:multiLevelType w:val="hybridMultilevel"/>
     <w:tmpl w:val="0F0208A0"/>
@@ -4164,7 +4396,7 @@
       </w:pPr>
     </w:lvl>
   </w:abstractNum>
-  <w:abstractNum w:abstractNumId="28">
+  <w:abstractNum w:abstractNumId="29">
     <w:nsid w:val="78F477EE"/>
     <w:multiLevelType w:val="hybridMultilevel"/>
     <w:tmpl w:val="4A285F14"/>
@@ -4253,7 +4485,7 @@
       </w:pPr>
     </w:lvl>
   </w:abstractNum>
-  <w:abstractNum w:abstractNumId="29">
+  <w:abstractNum w:abstractNumId="30">
     <w:nsid w:val="79242EC2"/>
     <w:multiLevelType w:val="hybridMultilevel"/>
     <w:tmpl w:val="67E8AC72"/>
@@ -4343,94 +4575,97 @@
     </w:lvl>
   </w:abstractNum>
   <w:num w:numId="1">
-    <w:abstractNumId w:val="18"/>
+    <w:abstractNumId w:val="19"/>
   </w:num>
   <w:num w:numId="2">
-    <w:abstractNumId w:val="24"/>
+    <w:abstractNumId w:val="25"/>
   </w:num>
   <w:num w:numId="3">
     <w:abstractNumId w:val="1"/>
   </w:num>
   <w:num w:numId="4">
+    <w:abstractNumId w:val="11"/>
+  </w:num>
+  <w:num w:numId="5">
+    <w:abstractNumId w:val="14"/>
+  </w:num>
+  <w:num w:numId="6">
+    <w:abstractNumId w:val="18"/>
+  </w:num>
+  <w:num w:numId="7">
+    <w:abstractNumId w:val="26"/>
+  </w:num>
+  <w:num w:numId="8">
+    <w:abstractNumId w:val="3"/>
+  </w:num>
+  <w:num w:numId="9">
+    <w:abstractNumId w:val="21"/>
+  </w:num>
+  <w:num w:numId="10">
+    <w:abstractNumId w:val="7"/>
+  </w:num>
+  <w:num w:numId="11">
+    <w:abstractNumId w:val="29"/>
+  </w:num>
+  <w:num w:numId="12">
+    <w:abstractNumId w:val="16"/>
+  </w:num>
+  <w:num w:numId="13">
     <w:abstractNumId w:val="10"/>
   </w:num>
-  <w:num w:numId="5">
+  <w:num w:numId="14">
+    <w:abstractNumId w:val="15"/>
+  </w:num>
+  <w:num w:numId="15">
+    <w:abstractNumId w:val="28"/>
+  </w:num>
+  <w:num w:numId="16">
     <w:abstractNumId w:val="13"/>
   </w:num>
-  <w:num w:numId="6">
+  <w:num w:numId="17">
+    <w:abstractNumId w:val="6"/>
+  </w:num>
+  <w:num w:numId="18">
     <w:abstractNumId w:val="17"/>
   </w:num>
-  <w:num w:numId="7">
-    <w:abstractNumId w:val="25"/>
+  <w:num w:numId="19">
+    <w:abstractNumId w:val="12"/>
   </w:num>
-  <w:num w:numId="8">
-    <w:abstractNumId w:val="2"/>
+  <w:num w:numId="20">
+    <w:abstractNumId w:val="5"/>
   </w:num>
-  <w:num w:numId="9">
-    <w:abstractNumId w:val="20"/>
+  <w:num w:numId="21">
+    <w:abstractNumId w:val="27"/>
   </w:num>
-  <w:num w:numId="10">
-    <w:abstractNumId w:val="6"/>
+  <w:num w:numId="22">
+    <w:abstractNumId w:val="23"/>
   </w:num>
-  <w:num w:numId="11">
-    <w:abstractNumId w:val="28"/>
+  <w:num w:numId="23">
+    <w:abstractNumId w:val="22"/>
   </w:num>
-  <w:num w:numId="12">
-    <w:abstractNumId w:val="15"/>
-  </w:num>
-  <w:num w:numId="13">
+  <w:num w:numId="24">
     <w:abstractNumId w:val="9"/>
   </w:num>
-  <w:num w:numId="14">
-    <w:abstractNumId w:val="14"/>
+  <w:num w:numId="25">
+    <w:abstractNumId w:val="30"/>
   </w:num>
-  <w:num w:numId="15">
-    <w:abstractNumId w:val="27"/>
+  <w:num w:numId="26">
+    <w:abstractNumId w:val="24"/>
   </w:num>
-  <w:num w:numId="16">
-    <w:abstractNumId w:val="12"/>
-  </w:num>
-  <w:num w:numId="17">
-    <w:abstractNumId w:val="5"/>
-  </w:num>
-  <w:num w:numId="18">
-    <w:abstractNumId w:val="16"/>
-  </w:num>
-  <w:num w:numId="19">
-    <w:abstractNumId w:val="11"/>
-  </w:num>
-  <w:num w:numId="20">
-    <w:abstractNumId w:val="4"/>
-  </w:num>
-  <w:num w:numId="21">
-    <w:abstractNumId w:val="26"/>
-  </w:num>
-  <w:num w:numId="22">
-    <w:abstractNumId w:val="22"/>
-  </w:num>
-  <w:num w:numId="23">
-    <w:abstractNumId w:val="21"/>
-  </w:num>
-  <w:num w:numId="24">
+  <w:num w:numId="27">
     <w:abstractNumId w:val="8"/>
   </w:num>
-  <w:num w:numId="25">
-    <w:abstractNumId w:val="29"/>
-  </w:num>
-  <w:num w:numId="26">
-    <w:abstractNumId w:val="23"/>
-  </w:num>
-  <w:num w:numId="27">
-    <w:abstractNumId w:val="7"/>
-  </w:num>
   <w:num w:numId="28">
-    <w:abstractNumId w:val="3"/>
+    <w:abstractNumId w:val="4"/>
   </w:num>
   <w:num w:numId="29">
     <w:abstractNumId w:val="0"/>
   </w:num>
   <w:num w:numId="30">
-    <w:abstractNumId w:val="19"/>
+    <w:abstractNumId w:val="20"/>
+  </w:num>
+  <w:num w:numId="31">
+    <w:abstractNumId w:val="2"/>
   </w:num>
 </w:numbering>
 </file>
@@ -4688,7 +4923,6 @@
   <w:style w:type="character" w:default="1" w:styleId="DefaultParagraphFont">
     <w:name w:val="Default Paragraph Font"/>
     <w:uiPriority w:val="1"/>
-    <w:semiHidden/>
     <w:unhideWhenUsed/>
   </w:style>
   <w:style w:type="table" w:default="1" w:styleId="TableNormal">

</xml_diff>